<commit_message>
NC Exportacion Actualizacion 21-10-21
</commit_message>
<xml_diff>
--- a/Evidencia/BE_0004.docx
+++ b/Evidencia/BE_0004.docx
@@ -124,6 +124,171 @@
         </w:drawing>
       </w:r>
     </w:p>
+    <w:p>
+      <w:pPr>
+        <w:jc w:val="left"/>
+      </w:pPr>
+      <w:r>
+        <w:rPr>
+          <w:b w:val="false"/>
+          <w:sz w:val="28"/>
+        </w:rPr>
+        <w:t>Seleccionar Opcion de Menú</w:t>
+      </w:r>
+    </w:p>
+    <w:p/>
+    <w:p>
+      <w:pPr>
+        <w:jc w:val="center"/>
+      </w:pPr>
+      <w:r/>
+      <w:r>
+        <w:br/>
+        <w:drawing>
+          <wp:inline distT="0" distR="0" distB="0" distL="0">
+            <wp:extent cx="5080000" cy="5080000"/>
+            <wp:docPr id="2" name="Drawing 2" descr="C:\Users\Laura Andrade\eclipse-workspace\AceptaFacturasChile\screenshots\BE_0004-Captura-Seleccionar_Opcion_de_Menú.jpg"/>
+            <a:graphic xmlns:a="http://schemas.openxmlformats.org/drawingml/2006/main">
+              <a:graphicData uri="http://schemas.openxmlformats.org/drawingml/2006/picture">
+                <pic:pic xmlns:pic="http://schemas.openxmlformats.org/drawingml/2006/picture">
+                  <pic:nvPicPr>
+                    <pic:cNvPr id="0" name="Picture 2" descr="C:\Users\Laura Andrade\eclipse-workspace\AceptaFacturasChile\screenshots\BE_0004-Captura-Seleccionar_Opcion_de_Menú.jpg"/>
+                    <pic:cNvPicPr>
+                      <a:picLocks noChangeAspect="true"/>
+                    </pic:cNvPicPr>
+                  </pic:nvPicPr>
+                  <pic:blipFill>
+                    <a:blip r:embed="rId4"/>
+                    <a:stretch>
+                      <a:fillRect/>
+                    </a:stretch>
+                  </pic:blipFill>
+                  <pic:spPr>
+                    <a:xfrm>
+                      <a:off x="0" y="0"/>
+                      <a:ext cx="5080000" cy="5080000"/>
+                    </a:xfrm>
+                    <a:prstGeom prst="rect">
+                      <a:avLst/>
+                    </a:prstGeom>
+                  </pic:spPr>
+                </pic:pic>
+              </a:graphicData>
+            </a:graphic>
+          </wp:inline>
+        </w:drawing>
+      </w:r>
+    </w:p>
+    <w:p>
+      <w:pPr>
+        <w:jc w:val="left"/>
+      </w:pPr>
+      <w:r>
+        <w:rPr>
+          <w:b w:val="false"/>
+          <w:sz w:val="28"/>
+        </w:rPr>
+        <w:t>Seleccion Tipo Documento</w:t>
+      </w:r>
+    </w:p>
+    <w:p/>
+    <w:p>
+      <w:pPr>
+        <w:jc w:val="center"/>
+      </w:pPr>
+      <w:r/>
+      <w:r>
+        <w:br/>
+        <w:drawing>
+          <wp:inline distT="0" distR="0" distB="0" distL="0">
+            <wp:extent cx="5080000" cy="5080000"/>
+            <wp:docPr id="3" name="Drawing 3" descr="C:\Users\Laura Andrade\eclipse-workspace\AceptaFacturasChile\screenshots\BE_0004-Captura-Seleccion_Tipo_Documento.jpg"/>
+            <a:graphic xmlns:a="http://schemas.openxmlformats.org/drawingml/2006/main">
+              <a:graphicData uri="http://schemas.openxmlformats.org/drawingml/2006/picture">
+                <pic:pic xmlns:pic="http://schemas.openxmlformats.org/drawingml/2006/picture">
+                  <pic:nvPicPr>
+                    <pic:cNvPr id="0" name="Picture 3" descr="C:\Users\Laura Andrade\eclipse-workspace\AceptaFacturasChile\screenshots\BE_0004-Captura-Seleccion_Tipo_Documento.jpg"/>
+                    <pic:cNvPicPr>
+                      <a:picLocks noChangeAspect="true"/>
+                    </pic:cNvPicPr>
+                  </pic:nvPicPr>
+                  <pic:blipFill>
+                    <a:blip r:embed="rId5"/>
+                    <a:stretch>
+                      <a:fillRect/>
+                    </a:stretch>
+                  </pic:blipFill>
+                  <pic:spPr>
+                    <a:xfrm>
+                      <a:off x="0" y="0"/>
+                      <a:ext cx="5080000" cy="5080000"/>
+                    </a:xfrm>
+                    <a:prstGeom prst="rect">
+                      <a:avLst/>
+                    </a:prstGeom>
+                  </pic:spPr>
+                </pic:pic>
+              </a:graphicData>
+            </a:graphic>
+          </wp:inline>
+        </w:drawing>
+      </w:r>
+    </w:p>
+    <w:p>
+      <w:pPr>
+        <w:jc w:val="left"/>
+      </w:pPr>
+      <w:r>
+        <w:rPr>
+          <w:b w:val="false"/>
+          <w:sz w:val="28"/>
+        </w:rPr>
+        <w:t>Ingreso Fecha Desde</w:t>
+      </w:r>
+    </w:p>
+    <w:p/>
+    <w:p>
+      <w:pPr>
+        <w:jc w:val="center"/>
+      </w:pPr>
+      <w:r/>
+      <w:r>
+        <w:br/>
+        <w:drawing>
+          <wp:inline distT="0" distR="0" distB="0" distL="0">
+            <wp:extent cx="5080000" cy="5080000"/>
+            <wp:docPr id="4" name="Drawing 4" descr="C:\Users\Laura Andrade\eclipse-workspace\AceptaFacturasChile\screenshots\BE_0004-Captura-Ingreso_Fecha_Desde.jpg"/>
+            <a:graphic xmlns:a="http://schemas.openxmlformats.org/drawingml/2006/main">
+              <a:graphicData uri="http://schemas.openxmlformats.org/drawingml/2006/picture">
+                <pic:pic xmlns:pic="http://schemas.openxmlformats.org/drawingml/2006/picture">
+                  <pic:nvPicPr>
+                    <pic:cNvPr id="0" name="Picture 4" descr="C:\Users\Laura Andrade\eclipse-workspace\AceptaFacturasChile\screenshots\BE_0004-Captura-Ingreso_Fecha_Desde.jpg"/>
+                    <pic:cNvPicPr>
+                      <a:picLocks noChangeAspect="true"/>
+                    </pic:cNvPicPr>
+                  </pic:nvPicPr>
+                  <pic:blipFill>
+                    <a:blip r:embed="rId6"/>
+                    <a:stretch>
+                      <a:fillRect/>
+                    </a:stretch>
+                  </pic:blipFill>
+                  <pic:spPr>
+                    <a:xfrm>
+                      <a:off x="0" y="0"/>
+                      <a:ext cx="5080000" cy="5080000"/>
+                    </a:xfrm>
+                    <a:prstGeom prst="rect">
+                      <a:avLst/>
+                    </a:prstGeom>
+                  </pic:spPr>
+                </pic:pic>
+              </a:graphicData>
+            </a:graphic>
+          </wp:inline>
+        </w:drawing>
+      </w:r>
+    </w:p>
   </w:body>
 </w:document>
 </file>
</xml_diff>